<commit_message>
fast slam part I
</commit_message>
<xml_diff>
--- a/SLAM.docx
+++ b/SLAM.docx
@@ -8861,8 +8861,907 @@
           <w:lang w:val="pl-PL"/>
         </w:rPr>
       </w:pPr>
+      <w:r>
+        <w:rPr>
+          <w:rFonts w:ascii="Times New Roman" w:hAnsi="Times New Roman" w:cs="Times New Roman"/>
+          <w:sz w:val="24"/>
+          <w:szCs w:val="24"/>
+          <w:lang w:val="pl-PL"/>
+        </w:rPr>
+        <w:t>Najpopularniejszym algorytmem wykorzystującym filtry cząsteczkowe jest algorytm Fast SLAM.</w:t>
+      </w:r>
+    </w:p>
+    <w:p>
+      <w:pPr>
+        <w:jc w:val="both"/>
+        <w:rPr>
+          <w:rFonts w:ascii="Times New Roman" w:hAnsi="Times New Roman" w:cs="Times New Roman"/>
+          <w:sz w:val="24"/>
+          <w:szCs w:val="24"/>
+          <w:lang w:val="pl-PL"/>
+        </w:rPr>
+      </w:pPr>
+      <w:r>
+        <w:rPr>
+          <w:rFonts w:ascii="Times New Roman" w:hAnsi="Times New Roman" w:cs="Times New Roman"/>
+          <w:sz w:val="24"/>
+          <w:szCs w:val="24"/>
+          <w:lang w:val="pl-PL"/>
+        </w:rPr>
+        <w:t>Opiera się na założeniach:</w:t>
+      </w:r>
+    </w:p>
+    <w:p>
+      <w:pPr>
+        <w:jc w:val="both"/>
+        <w:rPr>
+          <w:rFonts w:ascii="Times New Roman" w:hAnsi="Times New Roman" w:cs="Times New Roman"/>
+          <w:sz w:val="24"/>
+          <w:szCs w:val="24"/>
+          <w:lang w:val="pl-PL"/>
+        </w:rPr>
+      </w:pPr>
+      <w:r>
+        <w:rPr>
+          <w:rFonts w:ascii="Times New Roman" w:hAnsi="Times New Roman" w:cs="Times New Roman"/>
+          <w:sz w:val="24"/>
+          <w:szCs w:val="24"/>
+          <w:lang w:val="pl-PL"/>
+        </w:rPr>
+        <w:t>Pierwszy</w:t>
+      </w:r>
+      <w:r>
+        <w:rPr>
+          <w:rFonts w:ascii="Times New Roman" w:hAnsi="Times New Roman" w:cs="Times New Roman"/>
+          <w:sz w:val="24"/>
+          <w:szCs w:val="24"/>
+          <w:lang w:val="pl-PL"/>
+        </w:rPr>
+        <w:t xml:space="preserve"> problem jaki musi zostać rozwiązany jest wielowymiarowość przestrzeni stanu, opisana równaniem X w rozdziale X.  Jak zostało przedstawione w rozdziale X filtry cząsteczkowe działają efektywnie dla niewielkich prz</w:t>
+      </w:r>
+      <w:r>
+        <w:rPr>
+          <w:rFonts w:ascii="Times New Roman" w:hAnsi="Times New Roman" w:cs="Times New Roman"/>
+          <w:sz w:val="24"/>
+          <w:szCs w:val="24"/>
+          <w:lang w:val="pl-PL"/>
+        </w:rPr>
+        <w:t xml:space="preserve">estrzeni stanu. Możliwe rozwiązania reprezentowane są </w:t>
+      </w:r>
+      <w:r>
+        <w:rPr>
+          <w:rFonts w:ascii="Times New Roman" w:hAnsi="Times New Roman" w:cs="Times New Roman"/>
+          <w:sz w:val="24"/>
+          <w:szCs w:val="24"/>
+          <w:lang w:val="pl-PL"/>
+        </w:rPr>
+        <w:t>przez zbiór cząstek, z których każda przedstawia określony stan systemu. Dzięki temu możemy uznać, że dla pojedyńczej cząstki znane jest dokładne położenie robota. Zgodnie z teorią przedstawioną w rozdziale X stworzenie mapy mając dane dokładne położenie robota jest proste</w:t>
+      </w:r>
+      <w:r>
+        <w:rPr>
+          <w:rFonts w:ascii="Times New Roman" w:hAnsi="Times New Roman" w:cs="Times New Roman"/>
+          <w:sz w:val="24"/>
+          <w:szCs w:val="24"/>
+          <w:lang w:val="pl-PL"/>
+        </w:rPr>
+        <w:t xml:space="preserve">, dodatkowo </w:t>
+      </w:r>
+      <w:r>
+        <w:rPr>
+          <w:rFonts w:ascii="Times New Roman" w:hAnsi="Times New Roman" w:cs="Times New Roman"/>
+          <w:sz w:val="24"/>
+          <w:szCs w:val="24"/>
+          <w:lang w:val="pl-PL"/>
+        </w:rPr>
+        <w:t xml:space="preserve">zakładamy </w:t>
+      </w:r>
+      <w:r>
+        <w:rPr>
+          <w:rFonts w:ascii="Times New Roman" w:hAnsi="Times New Roman" w:cs="Times New Roman"/>
+          <w:sz w:val="24"/>
+          <w:szCs w:val="24"/>
+          <w:lang w:val="pl-PL"/>
+        </w:rPr>
+        <w:t>że wszystkie punkty charakterystyczne są od siebie niezależne</w:t>
+      </w:r>
+      <w:r>
+        <w:rPr>
+          <w:rFonts w:ascii="Times New Roman" w:hAnsi="Times New Roman" w:cs="Times New Roman"/>
+          <w:sz w:val="24"/>
+          <w:szCs w:val="24"/>
+          <w:lang w:val="pl-PL"/>
+        </w:rPr>
+        <w:t xml:space="preserve">. </w:t>
+      </w:r>
+      <w:r>
+        <w:rPr>
+          <w:rFonts w:ascii="Times New Roman" w:hAnsi="Times New Roman" w:cs="Times New Roman"/>
+          <w:sz w:val="24"/>
+          <w:szCs w:val="24"/>
+          <w:lang w:val="pl-PL"/>
+        </w:rPr>
+        <w:t xml:space="preserve">Dzięki temu dla każdej cząstki w prosty sposób można zbudować mapę otoczenia. </w:t>
+      </w:r>
+    </w:p>
+    <w:p>
+      <w:pPr>
+        <w:jc w:val="both"/>
+        <w:rPr>
+          <w:rFonts w:ascii="Times New Roman" w:hAnsi="Times New Roman" w:cs="Times New Roman"/>
+          <w:sz w:val="24"/>
+          <w:szCs w:val="24"/>
+          <w:lang w:val="pl-PL"/>
+        </w:rPr>
+      </w:pPr>
+      <w:r>
+        <w:rPr>
+          <w:rFonts w:ascii="Times New Roman" w:hAnsi="Times New Roman" w:cs="Times New Roman"/>
+          <w:sz w:val="24"/>
+          <w:szCs w:val="24"/>
+          <w:lang w:val="pl-PL"/>
+        </w:rPr>
+        <w:lastRenderedPageBreak/>
+        <w:t>Dzięki zastosowaniu reguły Rao-Blackwella problem SLAM może zostać zapisany jako</w:t>
+      </w:r>
+      <w:r>
+        <w:rPr>
+          <w:rFonts w:ascii="Times New Roman" w:hAnsi="Times New Roman" w:cs="Times New Roman"/>
+          <w:sz w:val="24"/>
+          <w:szCs w:val="24"/>
+          <w:lang w:val="pl-PL"/>
+        </w:rPr>
+        <w:t>:</w:t>
+      </w:r>
+    </w:p>
+    <w:p>
+      <w:pPr>
+        <w:jc w:val="center"/>
+        <w:rPr>
+          <w:rFonts w:ascii="Times New Roman" w:eastAsiaTheme="minorEastAsia" w:hAnsi="Times New Roman" w:cs="Times New Roman"/>
+          <w:sz w:val="24"/>
+          <w:szCs w:val="24"/>
+          <w:lang w:val="pl-PL"/>
+        </w:rPr>
+      </w:pPr>
+      <m:oMathPara>
+        <m:oMath>
+          <m:r>
+            <w:rPr>
+              <w:rFonts w:ascii="Cambria Math" w:hAnsi="Cambria Math" w:cs="Times New Roman"/>
+              <w:sz w:val="24"/>
+              <w:szCs w:val="24"/>
+              <w:lang w:val="pl-PL"/>
+            </w:rPr>
+            <m:t>p</m:t>
+          </m:r>
+          <m:d>
+            <m:dPr>
+              <m:endChr m:val="|"/>
+              <m:ctrlPr>
+                <w:rPr>
+                  <w:rFonts w:ascii="Cambria Math" w:hAnsi="Cambria Math" w:cs="Times New Roman"/>
+                  <w:i/>
+                  <w:sz w:val="24"/>
+                  <w:szCs w:val="24"/>
+                  <w:lang w:val="pl-PL"/>
+                </w:rPr>
+              </m:ctrlPr>
+            </m:dPr>
+            <m:e>
+              <m:sSub>
+                <m:sSubPr>
+                  <m:ctrlPr>
+                    <w:rPr>
+                      <w:rFonts w:ascii="Cambria Math" w:hAnsi="Cambria Math" w:cs="Times New Roman"/>
+                      <w:i/>
+                      <w:sz w:val="24"/>
+                      <w:szCs w:val="24"/>
+                      <w:lang w:val="pl-PL"/>
+                    </w:rPr>
+                  </m:ctrlPr>
+                </m:sSubPr>
+                <m:e>
+                  <m:r>
+                    <w:rPr>
+                      <w:rFonts w:ascii="Cambria Math" w:hAnsi="Cambria Math" w:cs="Times New Roman"/>
+                      <w:sz w:val="24"/>
+                      <w:szCs w:val="24"/>
+                      <w:lang w:val="pl-PL"/>
+                    </w:rPr>
+                    <m:t>x</m:t>
+                  </m:r>
+                </m:e>
+                <m:sub>
+                  <m:r>
+                    <w:rPr>
+                      <w:rFonts w:ascii="Cambria Math" w:hAnsi="Cambria Math" w:cs="Times New Roman"/>
+                      <w:sz w:val="24"/>
+                      <w:szCs w:val="24"/>
+                      <w:lang w:val="pl-PL"/>
+                    </w:rPr>
+                    <m:t>0:</m:t>
+                  </m:r>
+                  <m:r>
+                    <w:rPr>
+                      <w:rFonts w:ascii="Cambria Math" w:hAnsi="Cambria Math" w:cs="Times New Roman"/>
+                      <w:sz w:val="24"/>
+                      <w:szCs w:val="24"/>
+                      <w:lang w:val="pl-PL"/>
+                    </w:rPr>
+                    <m:t>t</m:t>
+                  </m:r>
+                </m:sub>
+              </m:sSub>
+              <m:r>
+                <w:rPr>
+                  <w:rFonts w:ascii="Cambria Math" w:hAnsi="Cambria Math" w:cs="Times New Roman"/>
+                  <w:sz w:val="24"/>
+                  <w:szCs w:val="24"/>
+                  <w:lang w:val="pl-PL"/>
+                </w:rPr>
+                <m:t xml:space="preserve">, </m:t>
+              </m:r>
+              <m:sSub>
+                <m:sSubPr>
+                  <m:ctrlPr>
+                    <w:rPr>
+                      <w:rFonts w:ascii="Cambria Math" w:hAnsi="Cambria Math" w:cs="Times New Roman"/>
+                      <w:i/>
+                      <w:sz w:val="24"/>
+                      <w:szCs w:val="24"/>
+                      <w:lang w:val="pl-PL"/>
+                    </w:rPr>
+                  </m:ctrlPr>
+                </m:sSubPr>
+                <m:e>
+                  <m:r>
+                    <w:rPr>
+                      <w:rFonts w:ascii="Cambria Math" w:hAnsi="Cambria Math" w:cs="Times New Roman"/>
+                      <w:sz w:val="24"/>
+                      <w:szCs w:val="24"/>
+                      <w:lang w:val="pl-PL"/>
+                    </w:rPr>
+                    <m:t>m</m:t>
+                  </m:r>
+                </m:e>
+                <m:sub>
+                  <m:r>
+                    <w:rPr>
+                      <w:rFonts w:ascii="Cambria Math" w:hAnsi="Cambria Math" w:cs="Times New Roman"/>
+                      <w:sz w:val="24"/>
+                      <w:szCs w:val="24"/>
+                      <w:lang w:val="pl-PL"/>
+                    </w:rPr>
+                    <m:t>1:M</m:t>
+                  </m:r>
+                </m:sub>
+              </m:sSub>
+              <m:r>
+                <w:rPr>
+                  <w:rFonts w:ascii="Cambria Math" w:hAnsi="Cambria Math" w:cs="Times New Roman"/>
+                  <w:sz w:val="24"/>
+                  <w:szCs w:val="24"/>
+                  <w:lang w:val="pl-PL"/>
+                </w:rPr>
+                <m:t xml:space="preserve"> </m:t>
+              </m:r>
+            </m:e>
+          </m:d>
+          <m:r>
+            <w:rPr>
+              <w:rFonts w:ascii="Cambria Math" w:hAnsi="Cambria Math" w:cs="Times New Roman"/>
+              <w:sz w:val="24"/>
+              <w:szCs w:val="24"/>
+              <w:lang w:val="pl-PL"/>
+            </w:rPr>
+            <m:t xml:space="preserve"> </m:t>
+          </m:r>
+          <m:sSub>
+            <m:sSubPr>
+              <m:ctrlPr>
+                <w:rPr>
+                  <w:rFonts w:ascii="Cambria Math" w:hAnsi="Cambria Math" w:cs="Times New Roman"/>
+                  <w:i/>
+                  <w:sz w:val="24"/>
+                  <w:szCs w:val="24"/>
+                  <w:lang w:val="pl-PL"/>
+                </w:rPr>
+              </m:ctrlPr>
+            </m:sSubPr>
+            <m:e>
+              <m:r>
+                <w:rPr>
+                  <w:rFonts w:ascii="Cambria Math" w:hAnsi="Cambria Math" w:cs="Times New Roman"/>
+                  <w:sz w:val="24"/>
+                  <w:szCs w:val="24"/>
+                  <w:lang w:val="pl-PL"/>
+                </w:rPr>
+                <m:t>z</m:t>
+              </m:r>
+            </m:e>
+            <m:sub>
+              <m:r>
+                <w:rPr>
+                  <w:rFonts w:ascii="Cambria Math" w:hAnsi="Cambria Math" w:cs="Times New Roman"/>
+                  <w:sz w:val="24"/>
+                  <w:szCs w:val="24"/>
+                  <w:lang w:val="pl-PL"/>
+                </w:rPr>
+                <m:t>1:</m:t>
+              </m:r>
+              <m:r>
+                <w:rPr>
+                  <w:rFonts w:ascii="Cambria Math" w:hAnsi="Cambria Math" w:cs="Times New Roman"/>
+                  <w:sz w:val="24"/>
+                  <w:szCs w:val="24"/>
+                  <w:lang w:val="pl-PL"/>
+                </w:rPr>
+                <m:t>t</m:t>
+              </m:r>
+            </m:sub>
+          </m:sSub>
+          <m:r>
+            <w:rPr>
+              <w:rFonts w:ascii="Cambria Math" w:hAnsi="Cambria Math" w:cs="Times New Roman"/>
+              <w:sz w:val="24"/>
+              <w:szCs w:val="24"/>
+              <w:lang w:val="pl-PL"/>
+            </w:rPr>
+            <m:t xml:space="preserve">, </m:t>
+          </m:r>
+          <m:sSub>
+            <m:sSubPr>
+              <m:ctrlPr>
+                <w:rPr>
+                  <w:rFonts w:ascii="Cambria Math" w:hAnsi="Cambria Math" w:cs="Times New Roman"/>
+                  <w:i/>
+                  <w:sz w:val="24"/>
+                  <w:szCs w:val="24"/>
+                  <w:lang w:val="pl-PL"/>
+                </w:rPr>
+              </m:ctrlPr>
+            </m:sSubPr>
+            <m:e>
+              <m:r>
+                <w:rPr>
+                  <w:rFonts w:ascii="Cambria Math" w:hAnsi="Cambria Math" w:cs="Times New Roman"/>
+                  <w:sz w:val="24"/>
+                  <w:szCs w:val="24"/>
+                  <w:lang w:val="pl-PL"/>
+                </w:rPr>
+                <m:t>u</m:t>
+              </m:r>
+            </m:e>
+            <m:sub>
+              <m:r>
+                <w:rPr>
+                  <w:rFonts w:ascii="Cambria Math" w:hAnsi="Cambria Math" w:cs="Times New Roman"/>
+                  <w:sz w:val="24"/>
+                  <w:szCs w:val="24"/>
+                  <w:lang w:val="pl-PL"/>
+                </w:rPr>
+                <m:t>1:</m:t>
+              </m:r>
+              <m:r>
+                <w:rPr>
+                  <w:rFonts w:ascii="Cambria Math" w:hAnsi="Cambria Math" w:cs="Times New Roman"/>
+                  <w:sz w:val="24"/>
+                  <w:szCs w:val="24"/>
+                  <w:lang w:val="pl-PL"/>
+                </w:rPr>
+                <m:t>t</m:t>
+              </m:r>
+            </m:sub>
+          </m:sSub>
+          <m:r>
+            <w:rPr>
+              <w:rFonts w:ascii="Cambria Math" w:hAnsi="Cambria Math" w:cs="Times New Roman"/>
+              <w:sz w:val="24"/>
+              <w:szCs w:val="24"/>
+              <w:lang w:val="pl-PL"/>
+            </w:rPr>
+            <m:t>)</m:t>
+          </m:r>
+          <m:r>
+            <w:rPr>
+              <w:rFonts w:ascii="Cambria Math" w:hAnsi="Cambria Math" w:cs="Times New Roman"/>
+              <w:sz w:val="24"/>
+              <w:szCs w:val="24"/>
+              <w:lang w:val="pl-PL"/>
+            </w:rPr>
+            <m:t xml:space="preserve">=  </m:t>
+          </m:r>
+          <m:r>
+            <w:rPr>
+              <w:rFonts w:ascii="Cambria Math" w:hAnsi="Cambria Math" w:cs="Times New Roman"/>
+              <w:sz w:val="24"/>
+              <w:szCs w:val="24"/>
+              <w:lang w:val="pl-PL"/>
+            </w:rPr>
+            <m:t>p</m:t>
+          </m:r>
+          <m:d>
+            <m:dPr>
+              <m:endChr m:val="|"/>
+              <m:ctrlPr>
+                <w:rPr>
+                  <w:rFonts w:ascii="Cambria Math" w:hAnsi="Cambria Math" w:cs="Times New Roman"/>
+                  <w:i/>
+                  <w:sz w:val="24"/>
+                  <w:szCs w:val="24"/>
+                  <w:lang w:val="pl-PL"/>
+                </w:rPr>
+              </m:ctrlPr>
+            </m:dPr>
+            <m:e>
+              <m:sSub>
+                <m:sSubPr>
+                  <m:ctrlPr>
+                    <w:rPr>
+                      <w:rFonts w:ascii="Cambria Math" w:hAnsi="Cambria Math" w:cs="Times New Roman"/>
+                      <w:i/>
+                      <w:sz w:val="24"/>
+                      <w:szCs w:val="24"/>
+                      <w:lang w:val="pl-PL"/>
+                    </w:rPr>
+                  </m:ctrlPr>
+                </m:sSubPr>
+                <m:e>
+                  <m:r>
+                    <w:rPr>
+                      <w:rFonts w:ascii="Cambria Math" w:hAnsi="Cambria Math" w:cs="Times New Roman"/>
+                      <w:sz w:val="24"/>
+                      <w:szCs w:val="24"/>
+                      <w:lang w:val="pl-PL"/>
+                    </w:rPr>
+                    <m:t>x</m:t>
+                  </m:r>
+                </m:e>
+                <m:sub>
+                  <m:r>
+                    <w:rPr>
+                      <w:rFonts w:ascii="Cambria Math" w:hAnsi="Cambria Math" w:cs="Times New Roman"/>
+                      <w:sz w:val="24"/>
+                      <w:szCs w:val="24"/>
+                      <w:lang w:val="pl-PL"/>
+                    </w:rPr>
+                    <m:t>0:t</m:t>
+                  </m:r>
+                </m:sub>
+              </m:sSub>
+              <m:r>
+                <w:rPr>
+                  <w:rFonts w:ascii="Cambria Math" w:hAnsi="Cambria Math" w:cs="Times New Roman"/>
+                  <w:sz w:val="24"/>
+                  <w:szCs w:val="24"/>
+                  <w:lang w:val="pl-PL"/>
+                </w:rPr>
+                <m:t>,</m:t>
+              </m:r>
+              <m:r>
+                <w:rPr>
+                  <w:rFonts w:ascii="Cambria Math" w:hAnsi="Cambria Math" w:cs="Times New Roman"/>
+                  <w:sz w:val="24"/>
+                  <w:szCs w:val="24"/>
+                  <w:lang w:val="pl-PL"/>
+                </w:rPr>
+                <m:t xml:space="preserve"> </m:t>
+              </m:r>
+            </m:e>
+          </m:d>
+          <m:r>
+            <w:rPr>
+              <w:rFonts w:ascii="Cambria Math" w:hAnsi="Cambria Math" w:cs="Times New Roman"/>
+              <w:sz w:val="24"/>
+              <w:szCs w:val="24"/>
+              <w:lang w:val="pl-PL"/>
+            </w:rPr>
+            <m:t xml:space="preserve"> </m:t>
+          </m:r>
+          <m:sSub>
+            <m:sSubPr>
+              <m:ctrlPr>
+                <w:rPr>
+                  <w:rFonts w:ascii="Cambria Math" w:hAnsi="Cambria Math" w:cs="Times New Roman"/>
+                  <w:i/>
+                  <w:sz w:val="24"/>
+                  <w:szCs w:val="24"/>
+                  <w:lang w:val="pl-PL"/>
+                </w:rPr>
+              </m:ctrlPr>
+            </m:sSubPr>
+            <m:e>
+              <m:r>
+                <w:rPr>
+                  <w:rFonts w:ascii="Cambria Math" w:hAnsi="Cambria Math" w:cs="Times New Roman"/>
+                  <w:sz w:val="24"/>
+                  <w:szCs w:val="24"/>
+                  <w:lang w:val="pl-PL"/>
+                </w:rPr>
+                <m:t>z</m:t>
+              </m:r>
+            </m:e>
+            <m:sub>
+              <m:r>
+                <w:rPr>
+                  <w:rFonts w:ascii="Cambria Math" w:hAnsi="Cambria Math" w:cs="Times New Roman"/>
+                  <w:sz w:val="24"/>
+                  <w:szCs w:val="24"/>
+                  <w:lang w:val="pl-PL"/>
+                </w:rPr>
+                <m:t>1:t</m:t>
+              </m:r>
+            </m:sub>
+          </m:sSub>
+          <m:r>
+            <w:rPr>
+              <w:rFonts w:ascii="Cambria Math" w:hAnsi="Cambria Math" w:cs="Times New Roman"/>
+              <w:sz w:val="24"/>
+              <w:szCs w:val="24"/>
+              <w:lang w:val="pl-PL"/>
+            </w:rPr>
+            <m:t xml:space="preserve">, </m:t>
+          </m:r>
+          <m:sSub>
+            <m:sSubPr>
+              <m:ctrlPr>
+                <w:rPr>
+                  <w:rFonts w:ascii="Cambria Math" w:hAnsi="Cambria Math" w:cs="Times New Roman"/>
+                  <w:i/>
+                  <w:sz w:val="24"/>
+                  <w:szCs w:val="24"/>
+                  <w:lang w:val="pl-PL"/>
+                </w:rPr>
+              </m:ctrlPr>
+            </m:sSubPr>
+            <m:e>
+              <m:r>
+                <w:rPr>
+                  <w:rFonts w:ascii="Cambria Math" w:hAnsi="Cambria Math" w:cs="Times New Roman"/>
+                  <w:sz w:val="24"/>
+                  <w:szCs w:val="24"/>
+                  <w:lang w:val="pl-PL"/>
+                </w:rPr>
+                <m:t>u</m:t>
+              </m:r>
+            </m:e>
+            <m:sub>
+              <m:r>
+                <w:rPr>
+                  <w:rFonts w:ascii="Cambria Math" w:hAnsi="Cambria Math" w:cs="Times New Roman"/>
+                  <w:sz w:val="24"/>
+                  <w:szCs w:val="24"/>
+                  <w:lang w:val="pl-PL"/>
+                </w:rPr>
+                <m:t>1:t</m:t>
+              </m:r>
+            </m:sub>
+          </m:sSub>
+          <m:r>
+            <w:rPr>
+              <w:rFonts w:ascii="Cambria Math" w:hAnsi="Cambria Math" w:cs="Times New Roman"/>
+              <w:sz w:val="24"/>
+              <w:szCs w:val="24"/>
+              <w:lang w:val="pl-PL"/>
+            </w:rPr>
+            <m:t>)</m:t>
+          </m:r>
+          <m:r>
+            <w:rPr>
+              <w:rFonts w:ascii="Cambria Math" w:hAnsi="Cambria Math" w:cs="Times New Roman"/>
+              <w:sz w:val="24"/>
+              <w:szCs w:val="24"/>
+              <w:lang w:val="pl-PL"/>
+            </w:rPr>
+            <m:t xml:space="preserve"> </m:t>
+          </m:r>
+          <m:nary>
+            <m:naryPr>
+              <m:chr m:val="∏"/>
+              <m:limLoc m:val="undOvr"/>
+              <m:ctrlPr>
+                <w:rPr>
+                  <w:rFonts w:ascii="Cambria Math" w:hAnsi="Cambria Math" w:cs="Times New Roman"/>
+                  <w:i/>
+                  <w:sz w:val="24"/>
+                  <w:szCs w:val="24"/>
+                  <w:lang w:val="pl-PL"/>
+                </w:rPr>
+              </m:ctrlPr>
+            </m:naryPr>
+            <m:sub>
+              <m:r>
+                <w:rPr>
+                  <w:rFonts w:ascii="Cambria Math" w:hAnsi="Cambria Math" w:cs="Times New Roman"/>
+                  <w:sz w:val="24"/>
+                  <w:szCs w:val="24"/>
+                  <w:lang w:val="pl-PL"/>
+                </w:rPr>
+                <m:t>i=1</m:t>
+              </m:r>
+            </m:sub>
+            <m:sup>
+              <m:r>
+                <w:rPr>
+                  <w:rFonts w:ascii="Cambria Math" w:hAnsi="Cambria Math" w:cs="Times New Roman"/>
+                  <w:sz w:val="24"/>
+                  <w:szCs w:val="24"/>
+                  <w:lang w:val="pl-PL"/>
+                </w:rPr>
+                <m:t>M</m:t>
+              </m:r>
+            </m:sup>
+            <m:e>
+              <m:r>
+                <w:rPr>
+                  <w:rFonts w:ascii="Cambria Math" w:hAnsi="Cambria Math" w:cs="Times New Roman"/>
+                  <w:sz w:val="24"/>
+                  <w:szCs w:val="24"/>
+                  <w:lang w:val="pl-PL"/>
+                </w:rPr>
+                <m:t>p</m:t>
+              </m:r>
+              <m:d>
+                <m:dPr>
+                  <m:endChr m:val="|"/>
+                  <m:ctrlPr>
+                    <w:rPr>
+                      <w:rFonts w:ascii="Cambria Math" w:hAnsi="Cambria Math" w:cs="Times New Roman"/>
+                      <w:i/>
+                      <w:sz w:val="24"/>
+                      <w:szCs w:val="24"/>
+                      <w:lang w:val="pl-PL"/>
+                    </w:rPr>
+                  </m:ctrlPr>
+                </m:dPr>
+                <m:e>
+                  <m:sSub>
+                    <m:sSubPr>
+                      <m:ctrlPr>
+                        <w:rPr>
+                          <w:rFonts w:ascii="Cambria Math" w:hAnsi="Cambria Math" w:cs="Times New Roman"/>
+                          <w:i/>
+                          <w:sz w:val="24"/>
+                          <w:szCs w:val="24"/>
+                          <w:lang w:val="pl-PL"/>
+                        </w:rPr>
+                      </m:ctrlPr>
+                    </m:sSubPr>
+                    <m:e>
+                      <m:r>
+                        <w:rPr>
+                          <w:rFonts w:ascii="Cambria Math" w:hAnsi="Cambria Math" w:cs="Times New Roman"/>
+                          <w:sz w:val="24"/>
+                          <w:szCs w:val="24"/>
+                          <w:lang w:val="pl-PL"/>
+                        </w:rPr>
+                        <m:t>m</m:t>
+                      </m:r>
+                    </m:e>
+                    <m:sub>
+                      <m:r>
+                        <w:rPr>
+                          <w:rFonts w:ascii="Cambria Math" w:hAnsi="Cambria Math" w:cs="Times New Roman"/>
+                          <w:sz w:val="24"/>
+                          <w:szCs w:val="24"/>
+                          <w:lang w:val="pl-PL"/>
+                        </w:rPr>
+                        <m:t>i</m:t>
+                      </m:r>
+                    </m:sub>
+                  </m:sSub>
+                  <m:r>
+                    <w:rPr>
+                      <w:rFonts w:ascii="Cambria Math" w:hAnsi="Cambria Math" w:cs="Times New Roman"/>
+                      <w:sz w:val="24"/>
+                      <w:szCs w:val="24"/>
+                      <w:lang w:val="pl-PL"/>
+                    </w:rPr>
+                    <m:t xml:space="preserve"> </m:t>
+                  </m:r>
+                </m:e>
+              </m:d>
+              <m:sSub>
+                <m:sSubPr>
+                  <m:ctrlPr>
+                    <w:rPr>
+                      <w:rFonts w:ascii="Cambria Math" w:hAnsi="Cambria Math" w:cs="Times New Roman"/>
+                      <w:i/>
+                      <w:sz w:val="24"/>
+                      <w:szCs w:val="24"/>
+                      <w:lang w:val="pl-PL"/>
+                    </w:rPr>
+                  </m:ctrlPr>
+                </m:sSubPr>
+                <m:e>
+                  <m:r>
+                    <w:rPr>
+                      <w:rFonts w:ascii="Cambria Math" w:hAnsi="Cambria Math" w:cs="Times New Roman"/>
+                      <w:sz w:val="24"/>
+                      <w:szCs w:val="24"/>
+                      <w:lang w:val="pl-PL"/>
+                    </w:rPr>
+                    <m:t>x</m:t>
+                  </m:r>
+                </m:e>
+                <m:sub>
+                  <m:r>
+                    <w:rPr>
+                      <w:rFonts w:ascii="Cambria Math" w:hAnsi="Cambria Math" w:cs="Times New Roman"/>
+                      <w:sz w:val="24"/>
+                      <w:szCs w:val="24"/>
+                      <w:lang w:val="pl-PL"/>
+                    </w:rPr>
+                    <m:t>0:t</m:t>
+                  </m:r>
+                </m:sub>
+              </m:sSub>
+              <m:r>
+                <w:rPr>
+                  <w:rFonts w:ascii="Cambria Math" w:hAnsi="Cambria Math" w:cs="Times New Roman"/>
+                  <w:sz w:val="24"/>
+                  <w:szCs w:val="24"/>
+                  <w:lang w:val="pl-PL"/>
+                </w:rPr>
+                <m:t xml:space="preserve">, </m:t>
+              </m:r>
+              <m:sSub>
+                <m:sSubPr>
+                  <m:ctrlPr>
+                    <w:rPr>
+                      <w:rFonts w:ascii="Cambria Math" w:hAnsi="Cambria Math" w:cs="Times New Roman"/>
+                      <w:i/>
+                      <w:sz w:val="24"/>
+                      <w:szCs w:val="24"/>
+                      <w:lang w:val="pl-PL"/>
+                    </w:rPr>
+                  </m:ctrlPr>
+                </m:sSubPr>
+                <m:e>
+                  <m:r>
+                    <w:rPr>
+                      <w:rFonts w:ascii="Cambria Math" w:hAnsi="Cambria Math" w:cs="Times New Roman"/>
+                      <w:sz w:val="24"/>
+                      <w:szCs w:val="24"/>
+                      <w:lang w:val="pl-PL"/>
+                    </w:rPr>
+                    <m:t>z</m:t>
+                  </m:r>
+                </m:e>
+                <m:sub>
+                  <m:r>
+                    <w:rPr>
+                      <w:rFonts w:ascii="Cambria Math" w:hAnsi="Cambria Math" w:cs="Times New Roman"/>
+                      <w:sz w:val="24"/>
+                      <w:szCs w:val="24"/>
+                      <w:lang w:val="pl-PL"/>
+                    </w:rPr>
+                    <m:t>1:t</m:t>
+                  </m:r>
+                </m:sub>
+              </m:sSub>
+              <m:r>
+                <w:rPr>
+                  <w:rFonts w:ascii="Cambria Math" w:hAnsi="Cambria Math" w:cs="Times New Roman"/>
+                  <w:sz w:val="24"/>
+                  <w:szCs w:val="24"/>
+                  <w:lang w:val="pl-PL"/>
+                </w:rPr>
+                <m:t>)</m:t>
+              </m:r>
+            </m:e>
+          </m:nary>
+        </m:oMath>
+      </m:oMathPara>
+    </w:p>
+    <w:p>
+      <w:pPr>
+        <w:jc w:val="both"/>
+        <w:rPr>
+          <w:rFonts w:ascii="Times New Roman" w:eastAsiaTheme="minorEastAsia" w:hAnsi="Times New Roman" w:cs="Times New Roman"/>
+          <w:sz w:val="24"/>
+          <w:szCs w:val="24"/>
+          <w:lang w:val="pl-PL"/>
+        </w:rPr>
+      </w:pPr>
+      <w:r>
+        <w:rPr>
+          <w:rFonts w:ascii="Times New Roman" w:eastAsiaTheme="minorEastAsia" w:hAnsi="Times New Roman" w:cs="Times New Roman"/>
+          <w:sz w:val="24"/>
+          <w:szCs w:val="24"/>
+          <w:lang w:val="pl-PL"/>
+        </w:rPr>
+        <w:t>Pierwszy człon rozwinięcia jest filtrem cząsteczkowym, natomiast drugi</w:t>
+      </w:r>
+      <w:r>
+        <w:rPr>
+          <w:rFonts w:ascii="Times New Roman" w:eastAsiaTheme="minorEastAsia" w:hAnsi="Times New Roman" w:cs="Times New Roman"/>
+          <w:sz w:val="24"/>
+          <w:szCs w:val="24"/>
+          <w:lang w:val="pl-PL"/>
+        </w:rPr>
+        <w:t xml:space="preserve"> jest dwuwymiarowym rozszerzonym filtrem Kalmana.</w:t>
+      </w:r>
+      <w:r>
+        <w:rPr>
+          <w:rFonts w:ascii="Times New Roman" w:eastAsiaTheme="minorEastAsia" w:hAnsi="Times New Roman" w:cs="Times New Roman"/>
+          <w:sz w:val="24"/>
+          <w:szCs w:val="24"/>
+          <w:lang w:val="pl-PL"/>
+        </w:rPr>
+        <w:t xml:space="preserve"> </w:t>
+      </w:r>
+      <w:r>
+        <w:rPr>
+          <w:rFonts w:ascii="Times New Roman" w:eastAsiaTheme="minorEastAsia" w:hAnsi="Times New Roman" w:cs="Times New Roman"/>
+          <w:sz w:val="24"/>
+          <w:szCs w:val="24"/>
+          <w:lang w:val="pl-PL"/>
+        </w:rPr>
+        <w:t>Rozwiązanie to jest bardzo wydajne obliczeniowo, gdyż zarówno wyznaczenie nowej pozycji dla każdej cząski na podstawie wyników odometrii, jak i obliczenie M rozszerzonych filtrów Kalmana o wymiarze 2x2, nie wymaga dużych nakładów obliczeniowych. Pomimo konieczności obliczenia M EKF dla N cząstek, operacja ta jest zdecydowanie bardziej wydajna niż w przypadku klasycznego podejścia EKF SLAM. Złożoność algorytmu Fast SLAM rośnie liniowo w stosunku do ilości cząstek i logarytmicznie do rozmiaru mapy. Różnica w złożoności obliczeniowej, zauważalna jest szczególnie dla dużych obszarów, kiedy to zastosowanie rozszerzonego filtru Kalmana</w:t>
+      </w:r>
+      <w:r>
+        <w:rPr>
+          <w:rFonts w:ascii="Times New Roman" w:eastAsiaTheme="minorEastAsia" w:hAnsi="Times New Roman" w:cs="Times New Roman"/>
+          <w:sz w:val="24"/>
+          <w:szCs w:val="24"/>
+          <w:lang w:val="pl-PL"/>
+        </w:rPr>
+        <w:t>, jest często niemożliwe w systemach czasu rzeczywistego.</w:t>
+      </w:r>
+    </w:p>
+    <w:p>
+      <w:pPr>
+        <w:jc w:val="both"/>
+        <w:rPr>
+          <w:rFonts w:ascii="Times New Roman" w:eastAsiaTheme="minorEastAsia" w:hAnsi="Times New Roman" w:cs="Times New Roman"/>
+          <w:sz w:val="24"/>
+          <w:szCs w:val="24"/>
+          <w:lang w:val="pl-PL"/>
+        </w:rPr>
+      </w:pPr>
+      <w:r>
+        <w:rPr>
+          <w:rFonts w:ascii="Times New Roman" w:eastAsiaTheme="minorEastAsia" w:hAnsi="Times New Roman" w:cs="Times New Roman"/>
+          <w:sz w:val="24"/>
+          <w:szCs w:val="24"/>
+          <w:lang w:val="pl-PL"/>
+        </w:rPr>
+        <w:t>Algorytm Fast SLAM składa się z czterech podstawowych kroków. Pierwszym z nich jest wyznaczenie nowego położenia dla każdej z cząstek(pierwszy człon rozwinięcia X). Następnie, wyznaczana jest waga każdej z cząstek, zgodnie z zasadami przedstawionymi w rozdziale X. Kolejnym etapem jest wyznaczenie położeń punktów charakterystycznych dla każdej z cząstek, co wiąże się z wyznaczeniem dwuwymiarowego E</w:t>
+      </w:r>
       <w:bookmarkStart w:id="0" w:name="_GoBack"/>
       <w:bookmarkEnd w:id="0"/>
+      <w:r>
+        <w:rPr>
+          <w:rFonts w:ascii="Times New Roman" w:eastAsiaTheme="minorEastAsia" w:hAnsi="Times New Roman" w:cs="Times New Roman"/>
+          <w:sz w:val="24"/>
+          <w:szCs w:val="24"/>
+          <w:lang w:val="pl-PL"/>
+        </w:rPr>
+        <w:t>KF dla każdego punktu charakterystycznego, dla każdej cząstki. Ostatnim krokiem jest ponowne próbkowanie (ang. resampling), czyli wybór nowych cząstek, zgodnie z zasadami przedstawionymi w rozdziale X.</w:t>
+      </w:r>
+    </w:p>
+    <w:p>
+      <w:pPr>
+        <w:jc w:val="both"/>
+        <w:rPr>
+          <w:rFonts w:ascii="Times New Roman" w:eastAsiaTheme="minorEastAsia" w:hAnsi="Times New Roman" w:cs="Times New Roman"/>
+          <w:sz w:val="24"/>
+          <w:szCs w:val="24"/>
+          <w:lang w:val="pl-PL"/>
+        </w:rPr>
+      </w:pPr>
+    </w:p>
+    <w:p>
+      <w:pPr>
+        <w:jc w:val="both"/>
+        <w:rPr>
+          <w:rFonts w:ascii="Times New Roman" w:hAnsi="Times New Roman" w:cs="Times New Roman"/>
+          <w:sz w:val="24"/>
+          <w:szCs w:val="24"/>
+          <w:lang w:val="pl-PL"/>
+        </w:rPr>
+      </w:pPr>
     </w:p>
     <w:sectPr>
       <w:pgSz w:w="12240" w:h="15840"/>
@@ -9624,7 +10523,7 @@
 </file>
 
 <file path=customXml/itemProps1.xml><?xml version="1.0" encoding="utf-8"?>
-<ds:datastoreItem xmlns:ds="http://schemas.openxmlformats.org/officeDocument/2006/customXml" ds:itemID="{1B8193F2-4C85-473F-852A-A574005BF162}">
+<ds:datastoreItem xmlns:ds="http://schemas.openxmlformats.org/officeDocument/2006/customXml" ds:itemID="{836A4BA1-EBD4-42D9-A8C7-DDD51C07805F}">
   <ds:schemaRefs>
     <ds:schemaRef ds:uri="http://schemas.openxmlformats.org/officeDocument/2006/bibliography"/>
   </ds:schemaRefs>

</xml_diff>